<commit_message>
Final setup for 6/27 class
</commit_message>
<xml_diff>
--- a/in-class/6-27 Class Material/Git_File_Recovery.docx
+++ b/in-class/6-27 Class Material/Git_File_Recovery.docx
@@ -139,10 +139,7 @@
         </w:numPr>
       </w:pPr>
       <w:r>
-        <w:t xml:space="preserve">for this example, assume SHA is </w:t>
-      </w:r>
-      <w:r>
-        <w:t>9a45f121</w:t>
+        <w:t>for this example, assume SHA is 9a45f121</w:t>
       </w:r>
     </w:p>
     <w:p>
@@ -328,20 +325,34 @@
     <w:p/>
     <w:p>
       <w:r>
-        <w:t xml:space="preserve">The file is now saved to </w:t>
-      </w:r>
-      <w:r>
-        <w:t xml:space="preserve">the </w:t>
-      </w:r>
-      <w:r>
-        <w:t xml:space="preserve">current </w:t>
-      </w:r>
-      <w:r>
-        <w:t>commit of your project.</w:t>
+        <w:t xml:space="preserve">The </w:t>
+      </w:r>
+      <w:r>
+        <w:t xml:space="preserve">changed </w:t>
+      </w:r>
+      <w:r>
+        <w:t xml:space="preserve">file is now </w:t>
+      </w:r>
+      <w:r>
+        <w:t>in your</w:t>
+      </w:r>
+      <w:r>
+        <w:t xml:space="preserve"> current </w:t>
+      </w:r>
+      <w:r>
+        <w:t xml:space="preserve">Project and reflected in the Git tab and </w:t>
+      </w:r>
+      <w:r>
+        <w:t xml:space="preserve">can be </w:t>
+      </w:r>
+      <w:r>
+        <w:t>saved to the next Commit</w:t>
+      </w:r>
+      <w:r>
+        <w:t>.</w:t>
       </w:r>
     </w:p>
     <w:p/>
-    <w:p/>
     <w:p>
       <w:pPr>
         <w:rPr>
@@ -390,13 +401,7 @@
         <w:rPr>
           <w:u w:val="single"/>
         </w:rPr>
-        <w:t>9a45f121</w:t>
-      </w:r>
-      <w:r>
-        <w:rPr>
-          <w:u w:val="single"/>
-        </w:rPr>
-        <w:t>)</w:t>
+        <w:t>9a45f121)</w:t>
       </w:r>
     </w:p>
     <w:p>
@@ -1492,6 +1497,24 @@
 </file>
 
 <file path=customXml/item1.xml><?xml version="1.0" encoding="utf-8"?>
+<p:properties xmlns:p="http://schemas.microsoft.com/office/2006/metadata/properties" xmlns:xsi="http://www.w3.org/2001/XMLSchema-instance" xmlns:pc="http://schemas.microsoft.com/office/infopath/2007/PartnerControls">
+  <documentManagement>
+    <_ip_UnifiedCompliancePolicyUIAction xmlns="http://schemas.microsoft.com/sharepoint/v3" xsi:nil="true"/>
+    <_ip_UnifiedCompliancePolicyProperties xmlns="http://schemas.microsoft.com/sharepoint/v3" xsi:nil="true"/>
+  </documentManagement>
+</p:properties>
+</file>
+
+<file path=customXml/item2.xml><?xml version="1.0" encoding="utf-8"?>
+<?mso-contentType ?>
+<FormTemplates xmlns="http://schemas.microsoft.com/sharepoint/v3/contenttype/forms">
+  <Display>DocumentLibraryForm</Display>
+  <Edit>DocumentLibraryForm</Edit>
+  <New>DocumentLibraryForm</New>
+</FormTemplates>
+</file>
+
+<file path=customXml/item3.xml><?xml version="1.0" encoding="utf-8"?>
 <ct:contentTypeSchema xmlns:ct="http://schemas.microsoft.com/office/2006/metadata/contentType" xmlns:ma="http://schemas.microsoft.com/office/2006/metadata/properties/metaAttributes" ct:_="" ma:_="" ma:contentTypeName="Document" ma:contentTypeID="0x0101003DB5B97B54300B4889C1AC7361F68213" ma:contentTypeVersion="14" ma:contentTypeDescription="Create a new document." ma:contentTypeScope="" ma:versionID="b3a4fb828f3a04ce1ee1646d58eb04a7">
   <xsd:schema xmlns:xsd="http://www.w3.org/2001/XMLSchema" xmlns:xs="http://www.w3.org/2001/XMLSchema" xmlns:p="http://schemas.microsoft.com/office/2006/metadata/properties" xmlns:ns1="http://schemas.microsoft.com/sharepoint/v3" xmlns:ns2="0b3136f0-a1b3-4de4-aaf6-47b51dbb702c" xmlns:ns3="3076eba4-c0ca-4bad-b773-16a3112e7607" targetNamespace="http://schemas.microsoft.com/office/2006/metadata/properties" ma:root="true" ma:fieldsID="fc7abf6f59e632741c2abb53f83e984a" ns1:_="" ns2:_="" ns3:_="">
     <xsd:import namespace="http://schemas.microsoft.com/sharepoint/v3"/>
@@ -1725,25 +1748,25 @@
 </ct:contentTypeSchema>
 </file>
 
-<file path=customXml/item2.xml><?xml version="1.0" encoding="utf-8"?>
-<?mso-contentType ?>
-<FormTemplates xmlns="http://schemas.microsoft.com/sharepoint/v3/contenttype/forms">
-  <Display>DocumentLibraryForm</Display>
-  <Edit>DocumentLibraryForm</Edit>
-  <New>DocumentLibraryForm</New>
-</FormTemplates>
+<file path=customXml/itemProps1.xml><?xml version="1.0" encoding="utf-8"?>
+<ds:datastoreItem xmlns:ds="http://schemas.openxmlformats.org/officeDocument/2006/customXml" ds:itemID="{AB86B7F9-7BBB-4F5E-9147-4E6A9DEE4F0E}">
+  <ds:schemaRefs>
+    <ds:schemaRef ds:uri="http://schemas.microsoft.com/office/2006/metadata/properties"/>
+    <ds:schemaRef ds:uri="http://schemas.microsoft.com/office/infopath/2007/PartnerControls"/>
+    <ds:schemaRef ds:uri="http://schemas.microsoft.com/sharepoint/v3"/>
+  </ds:schemaRefs>
+</ds:datastoreItem>
 </file>
 
-<file path=customXml/item3.xml><?xml version="1.0" encoding="utf-8"?>
-<p:properties xmlns:p="http://schemas.microsoft.com/office/2006/metadata/properties" xmlns:xsi="http://www.w3.org/2001/XMLSchema-instance" xmlns:pc="http://schemas.microsoft.com/office/infopath/2007/PartnerControls">
-  <documentManagement>
-    <_ip_UnifiedCompliancePolicyUIAction xmlns="http://schemas.microsoft.com/sharepoint/v3" xsi:nil="true"/>
-    <_ip_UnifiedCompliancePolicyProperties xmlns="http://schemas.microsoft.com/sharepoint/v3" xsi:nil="true"/>
-  </documentManagement>
-</p:properties>
+<file path=customXml/itemProps2.xml><?xml version="1.0" encoding="utf-8"?>
+<ds:datastoreItem xmlns:ds="http://schemas.openxmlformats.org/officeDocument/2006/customXml" ds:itemID="{127EBFA9-D4E0-4081-92BE-BF3472CE20DB}">
+  <ds:schemaRefs>
+    <ds:schemaRef ds:uri="http://schemas.microsoft.com/sharepoint/v3/contenttype/forms"/>
+  </ds:schemaRefs>
+</ds:datastoreItem>
 </file>
 
-<file path=customXml/itemProps1.xml><?xml version="1.0" encoding="utf-8"?>
+<file path=customXml/itemProps3.xml><?xml version="1.0" encoding="utf-8"?>
 <ds:datastoreItem xmlns:ds="http://schemas.openxmlformats.org/officeDocument/2006/customXml" ds:itemID="{5FC71751-2A2D-4934-B242-091550AD6DCA}">
   <ds:schemaRefs>
     <ds:schemaRef ds:uri="http://schemas.microsoft.com/office/2006/metadata/contentType"/>
@@ -1761,22 +1784,4 @@
     <ds:schemaRef ds:uri="http://schemas.microsoft.com/internal/obd"/>
   </ds:schemaRefs>
 </ds:datastoreItem>
-</file>
-
-<file path=customXml/itemProps2.xml><?xml version="1.0" encoding="utf-8"?>
-<ds:datastoreItem xmlns:ds="http://schemas.openxmlformats.org/officeDocument/2006/customXml" ds:itemID="{127EBFA9-D4E0-4081-92BE-BF3472CE20DB}">
-  <ds:schemaRefs>
-    <ds:schemaRef ds:uri="http://schemas.microsoft.com/sharepoint/v3/contenttype/forms"/>
-  </ds:schemaRefs>
-</ds:datastoreItem>
-</file>
-
-<file path=customXml/itemProps3.xml><?xml version="1.0" encoding="utf-8"?>
-<ds:datastoreItem xmlns:ds="http://schemas.openxmlformats.org/officeDocument/2006/customXml" ds:itemID="{AB86B7F9-7BBB-4F5E-9147-4E6A9DEE4F0E}">
-  <ds:schemaRefs>
-    <ds:schemaRef ds:uri="http://schemas.microsoft.com/office/2006/metadata/properties"/>
-    <ds:schemaRef ds:uri="http://schemas.microsoft.com/office/infopath/2007/PartnerControls"/>
-    <ds:schemaRef ds:uri="http://schemas.microsoft.com/sharepoint/v3"/>
-  </ds:schemaRefs>
-</ds:datastoreItem>
 </file>
</xml_diff>